<commit_message>
20250912 Updated Report Structure
</commit_message>
<xml_diff>
--- a/report.docx
+++ b/report.docx
@@ -568,7 +568,7 @@
       </w:r>
     </w:p>
     <w:bookmarkEnd w:id="24"/>
-    <w:bookmarkStart w:id="54" w:name="exploratory-analysis"/>
+    <w:bookmarkStart w:id="78" w:name="exploratory-analysis"/>
     <w:p>
       <w:pPr>
         <w:pStyle w:val="Heading2"/>
@@ -2078,7 +2078,7 @@
       </w:r>
     </w:p>
     <w:bookmarkEnd w:id="52"/>
-    <w:bookmarkStart w:id="53" w:name="summary-statsitcs-and-analyses"/>
+    <w:bookmarkStart w:id="77" w:name="summary-statsitcs-and-analyses"/>
     <w:p>
       <w:pPr>
         <w:pStyle w:val="Heading3"/>
@@ -2143,8 +2143,2111 @@
         <w:t xml:space="preserve">The time from the time the call is released for dispatch to the time the first unit is assigned.</w:t>
       </w:r>
     </w:p>
-    <w:bookmarkEnd w:id="53"/>
-    <w:bookmarkEnd w:id="54"/>
+    <w:p>
+      <w:pPr>
+        <w:pStyle w:val="DefinitionTerm"/>
+        <w:numPr>
+          <w:ilvl w:val="0"/>
+          <w:numId w:val="1001"/>
+        </w:numPr>
+      </w:pPr>
+      <w:r>
+        <w:t xml:space="preserve">Phone_Time</w:t>
+      </w:r>
+    </w:p>
+    <w:p>
+      <w:pPr>
+        <w:pStyle w:val="Compact"/>
+        <w:numPr>
+          <w:ilvl w:val="0"/>
+          <w:numId w:val="1000"/>
+        </w:numPr>
+      </w:pPr>
+      <w:r>
+        <w:t xml:space="preserve">The time from the start of the call to the time the phone call ended.</w:t>
+      </w:r>
+    </w:p>
+    <w:p>
+      <w:pPr>
+        <w:pStyle w:val="DefinitionTerm"/>
+        <w:numPr>
+          <w:ilvl w:val="0"/>
+          <w:numId w:val="1001"/>
+        </w:numPr>
+      </w:pPr>
+      <w:r>
+        <w:t xml:space="preserve">Processing_Time</w:t>
+      </w:r>
+    </w:p>
+    <w:p>
+      <w:pPr>
+        <w:pStyle w:val="Compact"/>
+        <w:numPr>
+          <w:ilvl w:val="0"/>
+          <w:numId w:val="1000"/>
+        </w:numPr>
+      </w:pPr>
+      <w:r>
+        <w:t xml:space="preserve">The time from the start of the call until the first unit is assigned.</w:t>
+      </w:r>
+    </w:p>
+    <w:p>
+      <w:pPr>
+        <w:pStyle w:val="DefinitionTerm"/>
+        <w:numPr>
+          <w:ilvl w:val="0"/>
+          <w:numId w:val="1001"/>
+        </w:numPr>
+      </w:pPr>
+      <w:r>
+        <w:t xml:space="preserve">Rollout_Time</w:t>
+      </w:r>
+    </w:p>
+    <w:p>
+      <w:pPr>
+        <w:pStyle w:val="Compact"/>
+        <w:numPr>
+          <w:ilvl w:val="0"/>
+          <w:numId w:val="1000"/>
+        </w:numPr>
+      </w:pPr>
+      <w:r>
+        <w:t xml:space="preserve">The time from the assignment of the first unit to the first unit marking en route to the call.</w:t>
+      </w:r>
+    </w:p>
+    <w:p>
+      <w:pPr>
+        <w:pStyle w:val="DefinitionTerm"/>
+        <w:numPr>
+          <w:ilvl w:val="0"/>
+          <w:numId w:val="1001"/>
+        </w:numPr>
+      </w:pPr>
+      <w:r>
+        <w:t xml:space="preserve">Transit_Time</w:t>
+      </w:r>
+    </w:p>
+    <w:p>
+      <w:pPr>
+        <w:pStyle w:val="Compact"/>
+        <w:numPr>
+          <w:ilvl w:val="0"/>
+          <w:numId w:val="1000"/>
+        </w:numPr>
+      </w:pPr>
+      <w:r>
+        <w:t xml:space="preserve">The time from the first unit marking en route to the call to the first unit arriving on scene.</w:t>
+      </w:r>
+    </w:p>
+    <w:p>
+      <w:pPr>
+        <w:pStyle w:val="DefinitionTerm"/>
+        <w:numPr>
+          <w:ilvl w:val="0"/>
+          <w:numId w:val="1001"/>
+        </w:numPr>
+      </w:pPr>
+      <w:r>
+        <w:t xml:space="preserve">Total_Call_Time</w:t>
+      </w:r>
+    </w:p>
+    <w:p>
+      <w:pPr>
+        <w:pStyle w:val="Compact"/>
+        <w:numPr>
+          <w:ilvl w:val="0"/>
+          <w:numId w:val="1000"/>
+        </w:numPr>
+      </w:pPr>
+      <w:r>
+        <w:t xml:space="preserve">The total time from the start of the call to the time the call was closed. If the call is re-opened, then this clock stops with the first closure.</w:t>
+      </w:r>
+    </w:p>
+    <w:p>
+      <w:pPr>
+        <w:spacing w:before="0" w:after="60"/>
+        <w:keepNext/>
+        <w:jc w:val="start"/>
+        <w:pStyle w:val="caption"/>
+      </w:pPr>
+      <w:r>
+        <w:rPr>
+          <w:rFonts w:ascii="Calibri" w:hAnsi="Calibri"/>
+          <w:sz w:val="24"/>
+        </w:rPr>
+        <w:t xml:space="preserve">Table </w:t>
+      </w:r>
+      <w:r>
+        <w:fldChar w:fldCharType="begin" w:dirty="true"/>
+      </w:r>
+      <w:r>
+        <w:instrText xml:space="preserve" w:dirty="true"> SEQ Table \* ARABIC </w:instrText>
+      </w:r>
+      <w:r>
+        <w:fldChar w:fldCharType="separate" w:dirty="true"/>
+      </w:r>
+      <w:r>
+        <w:rPr>
+          <w:noProof/>
+          <w:rFonts w:ascii="Calibri" w:hAnsi="Calibri"/>
+          <w:sz w:val="24"/>
+        </w:rPr>
+        <w:t xml:space="default">1</w:t>
+      </w:r>
+      <w:r>
+        <w:fldChar w:fldCharType="end" w:dirty="true"/>
+      </w:r>
+      <w:r>
+        <w:rPr>
+          <w:rFonts w:ascii="Calibri" w:hAnsi="Calibri"/>
+          <w:sz w:val="24"/>
+        </w:rPr>
+        <w:t xml:space="preserve">: </w:t>
+      </w:r>
+      <w:r>
+        <w:rPr>
+          <w:rFonts w:ascii="Calibri" w:hAnsi="Calibri"/>
+          <w:sz w:val="24"/>
+          <w:color w:val="333333"/>
+        </w:rPr>
+        <w:t xml:space="default">Weekly Elapsed Time Summary Table</w:t>
+      </w:r>
+    </w:p>
+    <w:p>
+      <w:pPr>
+        <w:spacing w:before="0" w:after="60"/>
+        <w:keepNext/>
+        <w:jc w:val="start"/>
+        <w:pStyle w:val="caption"/>
+      </w:pPr>
+      <w:r>
+        <w:rPr>
+          <w:rFonts w:ascii="Calibri" w:hAnsi="Calibri"/>
+          <w:sz w:val="20"/>
+          <w:color w:val="333333"/>
+        </w:rPr>
+        <w:t xml:space="default">Statistical summary of call processing times</w:t>
+      </w:r>
+    </w:p>
+    <w:tbl xmlns:w="http://schemas.openxmlformats.org/wordprocessingml/2006/main" xmlns:wp="http://schemas.openxmlformats.org/drawingml/2006/wordprocessingDrawing" xmlns:r="http://schemas.openxmlformats.org/officeDocument/2006/relationships" xmlns:w14="http://schemas.microsoft.com/office/word/2010/wordml">
+      <w:tblPr>
+        <w:tblCellMar>
+          <w:top w:w="0" w:type="dxa"/>
+          <w:bottom w:w="0" w:type="dxa"/>
+          <w:start w:w="60" w:type="dxa"/>
+          <w:end w:w="60" w:type="dxa"/>
+        </w:tblCellMar>
+        <w:tblW w:type="auto" w:w="0"/>
+        <w:tblLook w:firstRow="0" w:lastRow="0" w:firstColumn="0" w:lastColumn="0" w:noHBand="0" w:noVBand="0"/>
+        <w:jc w:val="center"/>
+      </w:tblPr>
+      <w:tr>
+        <w:trPr>
+          <w:cantSplit/>
+          <w:tblHeader/>
+        </w:trPr>
+        <w:tc>
+          <w:tcPr>
+            <w:tcBorders>
+              <w:top w:val="single" w:sz="16" w:space="0" w:color="D3D3D3"/>
+              <w:bottom w:val="single" w:sz="16" w:space="0" w:color="D3D3D3"/>
+              <w:start w:val="single" w:space="0" w:color="D3D3D3"/>
+            </w:tcBorders>
+          </w:tcPr>
+          <w:p>
+            <w:pPr>
+              <w:spacing w:before="0" w:after="60"/>
+              <w:keepNext/>
+              <w:jc w:val="start"/>
+            </w:pPr>
+            <w:r>
+              <w:rPr>
+                <w:rFonts w:ascii="Calibri" w:hAnsi="Calibri"/>
+                <w:sz w:val="20"/>
+              </w:rPr>
+              <w:t xml:space="default">Time Metric</w:t>
+            </w:r>
+          </w:p>
+        </w:tc>
+        <w:tc>
+          <w:tcPr>
+            <w:tcBorders>
+              <w:top w:val="single" w:sz="16" w:space="0" w:color="D3D3D3"/>
+              <w:bottom w:val="single" w:sz="16" w:space="0" w:color="D3D3D3"/>
+            </w:tcBorders>
+          </w:tcPr>
+          <w:p>
+            <w:pPr>
+              <w:spacing w:before="0" w:after="60"/>
+              <w:keepNext/>
+              <w:jc w:val="end"/>
+            </w:pPr>
+            <w:r>
+              <w:rPr>
+                <w:rFonts w:ascii="Calibri" w:hAnsi="Calibri"/>
+                <w:sz w:val="20"/>
+              </w:rPr>
+              <w:t xml:space="default">Min</w:t>
+            </w:r>
+          </w:p>
+        </w:tc>
+        <w:tc>
+          <w:tcPr>
+            <w:tcBorders>
+              <w:top w:val="single" w:sz="16" w:space="0" w:color="D3D3D3"/>
+              <w:bottom w:val="single" w:sz="16" w:space="0" w:color="D3D3D3"/>
+            </w:tcBorders>
+          </w:tcPr>
+          <w:p>
+            <w:pPr>
+              <w:spacing w:before="0" w:after="60"/>
+              <w:keepNext/>
+              <w:jc w:val="end"/>
+            </w:pPr>
+            <w:r>
+              <w:rPr>
+                <w:rFonts w:ascii="Calibri" w:hAnsi="Calibri"/>
+                <w:sz w:val="20"/>
+              </w:rPr>
+              <w:t xml:space="default">Mean</w:t>
+            </w:r>
+          </w:p>
+        </w:tc>
+        <w:tc>
+          <w:tcPr>
+            <w:tcBorders>
+              <w:top w:val="single" w:sz="16" w:space="0" w:color="D3D3D3"/>
+              <w:bottom w:val="single" w:sz="16" w:space="0" w:color="D3D3D3"/>
+            </w:tcBorders>
+          </w:tcPr>
+          <w:p>
+            <w:pPr>
+              <w:spacing w:before="0" w:after="60"/>
+              <w:keepNext/>
+              <w:jc w:val="end"/>
+            </w:pPr>
+            <w:r>
+              <w:rPr>
+                <w:rFonts w:ascii="Calibri" w:hAnsi="Calibri"/>
+                <w:sz w:val="20"/>
+              </w:rPr>
+              <w:t xml:space="default">Median</w:t>
+            </w:r>
+          </w:p>
+        </w:tc>
+        <w:tc>
+          <w:tcPr>
+            <w:tcBorders>
+              <w:top w:val="single" w:sz="16" w:space="0" w:color="D3D3D3"/>
+              <w:bottom w:val="single" w:sz="16" w:space="0" w:color="D3D3D3"/>
+            </w:tcBorders>
+          </w:tcPr>
+          <w:p>
+            <w:pPr>
+              <w:spacing w:before="0" w:after="60"/>
+              <w:keepNext/>
+              <w:jc w:val="end"/>
+            </w:pPr>
+            <w:r>
+              <w:rPr>
+                <w:rFonts w:ascii="Calibri" w:hAnsi="Calibri"/>
+                <w:sz w:val="20"/>
+              </w:rPr>
+              <w:t xml:space="default">Std Dev</w:t>
+            </w:r>
+          </w:p>
+        </w:tc>
+        <w:tc>
+          <w:tcPr>
+            <w:tcBorders>
+              <w:top w:val="single" w:sz="16" w:space="0" w:color="D3D3D3"/>
+              <w:bottom w:val="single" w:sz="16" w:space="0" w:color="D3D3D3"/>
+            </w:tcBorders>
+          </w:tcPr>
+          <w:p>
+            <w:pPr>
+              <w:spacing w:before="0" w:after="60"/>
+              <w:keepNext/>
+              <w:jc w:val="end"/>
+            </w:pPr>
+            <w:r>
+              <w:rPr>
+                <w:rFonts w:ascii="Calibri" w:hAnsi="Calibri"/>
+                <w:sz w:val="20"/>
+              </w:rPr>
+              <w:t xml:space="default">Skew</w:t>
+            </w:r>
+          </w:p>
+        </w:tc>
+        <w:tc>
+          <w:tcPr>
+            <w:tcBorders>
+              <w:top w:val="single" w:sz="16" w:space="0" w:color="D3D3D3"/>
+              <w:bottom w:val="single" w:sz="16" w:space="0" w:color="D3D3D3"/>
+              <w:end w:val="single" w:space="0" w:color="D3D3D3"/>
+            </w:tcBorders>
+          </w:tcPr>
+          <w:p>
+            <w:pPr>
+              <w:spacing w:before="0" w:after="60"/>
+              <w:keepNext/>
+              <w:jc w:val="end"/>
+            </w:pPr>
+            <w:r>
+              <w:rPr>
+                <w:rFonts w:ascii="Calibri" w:hAnsi="Calibri"/>
+                <w:sz w:val="20"/>
+              </w:rPr>
+              <w:t xml:space="default">Kurt</w:t>
+            </w:r>
+          </w:p>
+        </w:tc>
+      </w:tr>
+      <w:tr>
+        <w:trPr>
+          <w:cantSplit/>
+        </w:trPr>
+        <w:tc>
+          <w:tcPr>
+            <w:tcBorders>
+              <w:top w:val="single" w:space="0" w:color="D3D3D3"/>
+              <w:bottom w:val="single" w:space="0" w:color="D3D3D3"/>
+              <w:start w:val="single" w:space="0" w:color="D3D3D3"/>
+              <w:end w:val="single" w:space="0" w:color="D3D3D3"/>
+            </w:tcBorders>
+          </w:tcPr>
+          <w:p>
+            <w:pPr>
+              <w:spacing w:before="0" w:after="60"/>
+              <w:keepNext/>
+              <w:jc w:val="start"/>
+            </w:pPr>
+            <w:r>
+              <w:rPr>
+                <w:rFonts w:ascii="Calibri" w:hAnsi="Calibri"/>
+                <w:sz w:val="20"/>
+              </w:rPr>
+              <w:t xml:space="default">Time To Queue</w:t>
+            </w:r>
+          </w:p>
+        </w:tc>
+        <w:tc>
+          <w:tcPr>
+            <w:tcBorders>
+              <w:top w:val="single" w:space="0" w:color="D3D3D3"/>
+              <w:bottom w:val="single" w:space="0" w:color="D3D3D3"/>
+              <w:start w:val="single" w:space="0" w:color="D3D3D3"/>
+              <w:end w:val="single" w:space="0" w:color="D3D3D3"/>
+            </w:tcBorders>
+          </w:tcPr>
+          <w:p>
+            <w:pPr>
+              <w:spacing w:before="0" w:after="60"/>
+              <w:keepNext/>
+              <w:jc w:val="end"/>
+            </w:pPr>
+            <w:r>
+              <w:rPr>
+                <w:rFonts w:ascii="Calibri" w:hAnsi="Calibri"/>
+                <w:sz w:val="20"/>
+              </w:rPr>
+              <w:t xml:space="default">0.00</w:t>
+            </w:r>
+          </w:p>
+        </w:tc>
+        <w:tc>
+          <w:tcPr>
+            <w:tcBorders>
+              <w:top w:val="single" w:space="0" w:color="D3D3D3"/>
+              <w:bottom w:val="single" w:space="0" w:color="D3D3D3"/>
+              <w:start w:val="single" w:space="0" w:color="D3D3D3"/>
+              <w:end w:val="single" w:space="0" w:color="D3D3D3"/>
+            </w:tcBorders>
+          </w:tcPr>
+          <w:p>
+            <w:pPr>
+              <w:spacing w:before="0" w:after="60"/>
+              <w:keepNext/>
+              <w:jc w:val="end"/>
+            </w:pPr>
+            <w:r>
+              <w:rPr>
+                <w:rFonts w:ascii="Calibri" w:hAnsi="Calibri"/>
+                <w:sz w:val="20"/>
+              </w:rPr>
+              <w:t xml:space="default">68.92</w:t>
+            </w:r>
+          </w:p>
+        </w:tc>
+        <w:tc>
+          <w:tcPr>
+            <w:tcBorders>
+              <w:top w:val="single" w:space="0" w:color="D3D3D3"/>
+              <w:bottom w:val="single" w:space="0" w:color="D3D3D3"/>
+              <w:start w:val="single" w:space="0" w:color="D3D3D3"/>
+              <w:end w:val="single" w:space="0" w:color="D3D3D3"/>
+            </w:tcBorders>
+          </w:tcPr>
+          <w:p>
+            <w:pPr>
+              <w:spacing w:before="0" w:after="60"/>
+              <w:keepNext/>
+              <w:jc w:val="end"/>
+            </w:pPr>
+            <w:r>
+              <w:rPr>
+                <w:rFonts w:ascii="Calibri" w:hAnsi="Calibri"/>
+                <w:sz w:val="20"/>
+              </w:rPr>
+              <w:t xml:space="default">49.00</w:t>
+            </w:r>
+          </w:p>
+        </w:tc>
+        <w:tc>
+          <w:tcPr>
+            <w:tcBorders>
+              <w:top w:val="single" w:space="0" w:color="D3D3D3"/>
+              <w:bottom w:val="single" w:space="0" w:color="D3D3D3"/>
+              <w:start w:val="single" w:space="0" w:color="D3D3D3"/>
+              <w:end w:val="single" w:space="0" w:color="D3D3D3"/>
+            </w:tcBorders>
+          </w:tcPr>
+          <w:p>
+            <w:pPr>
+              <w:spacing w:before="0" w:after="60"/>
+              <w:keepNext/>
+              <w:jc w:val="end"/>
+            </w:pPr>
+            <w:r>
+              <w:rPr>
+                <w:rFonts w:ascii="Calibri" w:hAnsi="Calibri"/>
+                <w:sz w:val="20"/>
+              </w:rPr>
+              <w:t xml:space="default">143.75</w:t>
+            </w:r>
+          </w:p>
+        </w:tc>
+        <w:tc>
+          <w:tcPr>
+            <w:tcBorders>
+              <w:top w:val="single" w:space="0" w:color="D3D3D3"/>
+              <w:bottom w:val="single" w:space="0" w:color="D3D3D3"/>
+              <w:start w:val="single" w:space="0" w:color="D3D3D3"/>
+              <w:end w:val="single" w:space="0" w:color="D3D3D3"/>
+            </w:tcBorders>
+          </w:tcPr>
+          <w:p>
+            <w:pPr>
+              <w:spacing w:before="0" w:after="60"/>
+              <w:keepNext/>
+              <w:jc w:val="end"/>
+            </w:pPr>
+            <w:r>
+              <w:rPr>
+                <w:rFonts w:ascii="Calibri" w:hAnsi="Calibri"/>
+                <w:sz w:val="20"/>
+              </w:rPr>
+              <w:t xml:space="default">22.39</w:t>
+            </w:r>
+          </w:p>
+        </w:tc>
+        <w:tc>
+          <w:tcPr>
+            <w:tcBorders>
+              <w:top w:val="single" w:space="0" w:color="D3D3D3"/>
+              <w:bottom w:val="single" w:space="0" w:color="D3D3D3"/>
+              <w:start w:val="single" w:space="0" w:color="D3D3D3"/>
+              <w:end w:val="single" w:space="0" w:color="D3D3D3"/>
+            </w:tcBorders>
+          </w:tcPr>
+          <w:p>
+            <w:pPr>
+              <w:spacing w:before="0" w:after="60"/>
+              <w:keepNext/>
+              <w:jc w:val="end"/>
+            </w:pPr>
+            <w:r>
+              <w:rPr>
+                <w:rFonts w:ascii="Calibri" w:hAnsi="Calibri"/>
+                <w:sz w:val="20"/>
+              </w:rPr>
+              <w:t xml:space="default">670.53</w:t>
+            </w:r>
+          </w:p>
+        </w:tc>
+      </w:tr>
+      <w:tr>
+        <w:trPr>
+          <w:cantSplit/>
+        </w:trPr>
+        <w:tc>
+          <w:tcPr>
+            <w:tcBorders>
+              <w:top w:val="single" w:space="0" w:color="D3D3D3"/>
+              <w:bottom w:val="single" w:space="0" w:color="D3D3D3"/>
+              <w:start w:val="single" w:space="0" w:color="D3D3D3"/>
+              <w:end w:val="single" w:space="0" w:color="D3D3D3"/>
+            </w:tcBorders>
+          </w:tcPr>
+          <w:p>
+            <w:pPr>
+              <w:spacing w:before="0" w:after="60"/>
+              <w:keepNext/>
+              <w:jc w:val="start"/>
+            </w:pPr>
+            <w:r>
+              <w:rPr>
+                <w:rFonts w:ascii="Calibri" w:hAnsi="Calibri"/>
+                <w:sz w:val="20"/>
+              </w:rPr>
+              <w:t xml:space="default">Time To Dispatch</w:t>
+            </w:r>
+          </w:p>
+        </w:tc>
+        <w:tc>
+          <w:tcPr>
+            <w:tcBorders>
+              <w:top w:val="single" w:space="0" w:color="D3D3D3"/>
+              <w:bottom w:val="single" w:space="0" w:color="D3D3D3"/>
+              <w:start w:val="single" w:space="0" w:color="D3D3D3"/>
+              <w:end w:val="single" w:space="0" w:color="D3D3D3"/>
+            </w:tcBorders>
+          </w:tcPr>
+          <w:p>
+            <w:pPr>
+              <w:spacing w:before="0" w:after="60"/>
+              <w:keepNext/>
+              <w:jc w:val="end"/>
+            </w:pPr>
+            <w:r>
+              <w:rPr>
+                <w:rFonts w:ascii="Calibri" w:hAnsi="Calibri"/>
+                <w:sz w:val="20"/>
+              </w:rPr>
+              <w:t xml:space="default">0.00</w:t>
+            </w:r>
+          </w:p>
+        </w:tc>
+        <w:tc>
+          <w:tcPr>
+            <w:tcBorders>
+              <w:top w:val="single" w:space="0" w:color="D3D3D3"/>
+              <w:bottom w:val="single" w:space="0" w:color="D3D3D3"/>
+              <w:start w:val="single" w:space="0" w:color="D3D3D3"/>
+              <w:end w:val="single" w:space="0" w:color="D3D3D3"/>
+            </w:tcBorders>
+          </w:tcPr>
+          <w:p>
+            <w:pPr>
+              <w:spacing w:before="0" w:after="60"/>
+              <w:keepNext/>
+              <w:jc w:val="end"/>
+            </w:pPr>
+            <w:r>
+              <w:rPr>
+                <w:rFonts w:ascii="Calibri" w:hAnsi="Calibri"/>
+                <w:sz w:val="20"/>
+              </w:rPr>
+              <w:t xml:space="default">1,009.79</w:t>
+            </w:r>
+          </w:p>
+        </w:tc>
+        <w:tc>
+          <w:tcPr>
+            <w:tcBorders>
+              <w:top w:val="single" w:space="0" w:color="D3D3D3"/>
+              <w:bottom w:val="single" w:space="0" w:color="D3D3D3"/>
+              <w:start w:val="single" w:space="0" w:color="D3D3D3"/>
+              <w:end w:val="single" w:space="0" w:color="D3D3D3"/>
+            </w:tcBorders>
+          </w:tcPr>
+          <w:p>
+            <w:pPr>
+              <w:spacing w:before="0" w:after="60"/>
+              <w:keepNext/>
+              <w:jc w:val="end"/>
+            </w:pPr>
+            <w:r>
+              <w:rPr>
+                <w:rFonts w:ascii="Calibri" w:hAnsi="Calibri"/>
+                <w:sz w:val="20"/>
+              </w:rPr>
+              <w:t xml:space="default">26.00</w:t>
+            </w:r>
+          </w:p>
+        </w:tc>
+        <w:tc>
+          <w:tcPr>
+            <w:tcBorders>
+              <w:top w:val="single" w:space="0" w:color="D3D3D3"/>
+              <w:bottom w:val="single" w:space="0" w:color="D3D3D3"/>
+              <w:start w:val="single" w:space="0" w:color="D3D3D3"/>
+              <w:end w:val="single" w:space="0" w:color="D3D3D3"/>
+            </w:tcBorders>
+          </w:tcPr>
+          <w:p>
+            <w:pPr>
+              <w:spacing w:before="0" w:after="60"/>
+              <w:keepNext/>
+              <w:jc w:val="end"/>
+            </w:pPr>
+            <w:r>
+              <w:rPr>
+                <w:rFonts w:ascii="Calibri" w:hAnsi="Calibri"/>
+                <w:sz w:val="20"/>
+              </w:rPr>
+              <w:t xml:space="default">11,888.43</w:t>
+            </w:r>
+          </w:p>
+        </w:tc>
+        <w:tc>
+          <w:tcPr>
+            <w:tcBorders>
+              <w:top w:val="single" w:space="0" w:color="D3D3D3"/>
+              <w:bottom w:val="single" w:space="0" w:color="D3D3D3"/>
+              <w:start w:val="single" w:space="0" w:color="D3D3D3"/>
+              <w:end w:val="single" w:space="0" w:color="D3D3D3"/>
+            </w:tcBorders>
+          </w:tcPr>
+          <w:p>
+            <w:pPr>
+              <w:spacing w:before="0" w:after="60"/>
+              <w:keepNext/>
+              <w:jc w:val="end"/>
+            </w:pPr>
+            <w:r>
+              <w:rPr>
+                <w:rFonts w:ascii="Calibri" w:hAnsi="Calibri"/>
+                <w:sz w:val="20"/>
+              </w:rPr>
+              <w:t xml:space="default">32.56</w:t>
+            </w:r>
+          </w:p>
+        </w:tc>
+        <w:tc>
+          <w:tcPr>
+            <w:tcBorders>
+              <w:top w:val="single" w:space="0" w:color="D3D3D3"/>
+              <w:bottom w:val="single" w:space="0" w:color="D3D3D3"/>
+              <w:start w:val="single" w:space="0" w:color="D3D3D3"/>
+              <w:end w:val="single" w:space="0" w:color="D3D3D3"/>
+            </w:tcBorders>
+          </w:tcPr>
+          <w:p>
+            <w:pPr>
+              <w:spacing w:before="0" w:after="60"/>
+              <w:keepNext/>
+              <w:jc w:val="end"/>
+            </w:pPr>
+            <w:r>
+              <w:rPr>
+                <w:rFonts w:ascii="Calibri" w:hAnsi="Calibri"/>
+                <w:sz w:val="20"/>
+              </w:rPr>
+              <w:t xml:space="default">1,131.07</w:t>
+            </w:r>
+          </w:p>
+        </w:tc>
+      </w:tr>
+      <w:tr>
+        <w:trPr>
+          <w:cantSplit/>
+        </w:trPr>
+        <w:tc>
+          <w:tcPr>
+            <w:tcBorders>
+              <w:top w:val="single" w:space="0" w:color="D3D3D3"/>
+              <w:bottom w:val="single" w:space="0" w:color="D3D3D3"/>
+              <w:start w:val="single" w:space="0" w:color="D3D3D3"/>
+              <w:end w:val="single" w:space="0" w:color="D3D3D3"/>
+            </w:tcBorders>
+          </w:tcPr>
+          <w:p>
+            <w:pPr>
+              <w:spacing w:before="0" w:after="60"/>
+              <w:keepNext/>
+              <w:jc w:val="start"/>
+            </w:pPr>
+            <w:r>
+              <w:rPr>
+                <w:rFonts w:ascii="Calibri" w:hAnsi="Calibri"/>
+                <w:sz w:val="20"/>
+              </w:rPr>
+              <w:t xml:space="default">Phone Time</w:t>
+            </w:r>
+          </w:p>
+        </w:tc>
+        <w:tc>
+          <w:tcPr>
+            <w:tcBorders>
+              <w:top w:val="single" w:space="0" w:color="D3D3D3"/>
+              <w:bottom w:val="single" w:space="0" w:color="D3D3D3"/>
+              <w:start w:val="single" w:space="0" w:color="D3D3D3"/>
+              <w:end w:val="single" w:space="0" w:color="D3D3D3"/>
+            </w:tcBorders>
+          </w:tcPr>
+          <w:p>
+            <w:pPr>
+              <w:spacing w:before="0" w:after="60"/>
+              <w:keepNext/>
+              <w:jc w:val="end"/>
+            </w:pPr>
+            <w:r>
+              <w:rPr>
+                <w:rFonts w:ascii="Calibri" w:hAnsi="Calibri"/>
+                <w:sz w:val="20"/>
+              </w:rPr>
+              <w:t xml:space="default">0.00</w:t>
+            </w:r>
+          </w:p>
+        </w:tc>
+        <w:tc>
+          <w:tcPr>
+            <w:tcBorders>
+              <w:top w:val="single" w:space="0" w:color="D3D3D3"/>
+              <w:bottom w:val="single" w:space="0" w:color="D3D3D3"/>
+              <w:start w:val="single" w:space="0" w:color="D3D3D3"/>
+              <w:end w:val="single" w:space="0" w:color="D3D3D3"/>
+            </w:tcBorders>
+          </w:tcPr>
+          <w:p>
+            <w:pPr>
+              <w:spacing w:before="0" w:after="60"/>
+              <w:keepNext/>
+              <w:jc w:val="end"/>
+            </w:pPr>
+            <w:r>
+              <w:rPr>
+                <w:rFonts w:ascii="Calibri" w:hAnsi="Calibri"/>
+                <w:sz w:val="20"/>
+              </w:rPr>
+              <w:t xml:space="default">250.94</w:t>
+            </w:r>
+          </w:p>
+        </w:tc>
+        <w:tc>
+          <w:tcPr>
+            <w:tcBorders>
+              <w:top w:val="single" w:space="0" w:color="D3D3D3"/>
+              <w:bottom w:val="single" w:space="0" w:color="D3D3D3"/>
+              <w:start w:val="single" w:space="0" w:color="D3D3D3"/>
+              <w:end w:val="single" w:space="0" w:color="D3D3D3"/>
+            </w:tcBorders>
+          </w:tcPr>
+          <w:p>
+            <w:pPr>
+              <w:spacing w:before="0" w:after="60"/>
+              <w:keepNext/>
+              <w:jc w:val="end"/>
+            </w:pPr>
+            <w:r>
+              <w:rPr>
+                <w:rFonts w:ascii="Calibri" w:hAnsi="Calibri"/>
+                <w:sz w:val="20"/>
+              </w:rPr>
+              <w:t xml:space="default">162.00</w:t>
+            </w:r>
+          </w:p>
+        </w:tc>
+        <w:tc>
+          <w:tcPr>
+            <w:tcBorders>
+              <w:top w:val="single" w:space="0" w:color="D3D3D3"/>
+              <w:bottom w:val="single" w:space="0" w:color="D3D3D3"/>
+              <w:start w:val="single" w:space="0" w:color="D3D3D3"/>
+              <w:end w:val="single" w:space="0" w:color="D3D3D3"/>
+            </w:tcBorders>
+          </w:tcPr>
+          <w:p>
+            <w:pPr>
+              <w:spacing w:before="0" w:after="60"/>
+              <w:keepNext/>
+              <w:jc w:val="end"/>
+            </w:pPr>
+            <w:r>
+              <w:rPr>
+                <w:rFonts w:ascii="Calibri" w:hAnsi="Calibri"/>
+                <w:sz w:val="20"/>
+              </w:rPr>
+              <w:t xml:space="default">416.93</w:t>
+            </w:r>
+          </w:p>
+        </w:tc>
+        <w:tc>
+          <w:tcPr>
+            <w:tcBorders>
+              <w:top w:val="single" w:space="0" w:color="D3D3D3"/>
+              <w:bottom w:val="single" w:space="0" w:color="D3D3D3"/>
+              <w:start w:val="single" w:space="0" w:color="D3D3D3"/>
+              <w:end w:val="single" w:space="0" w:color="D3D3D3"/>
+            </w:tcBorders>
+          </w:tcPr>
+          <w:p>
+            <w:pPr>
+              <w:spacing w:before="0" w:after="60"/>
+              <w:keepNext/>
+              <w:jc w:val="end"/>
+            </w:pPr>
+            <w:r>
+              <w:rPr>
+                <w:rFonts w:ascii="Calibri" w:hAnsi="Calibri"/>
+                <w:sz w:val="20"/>
+              </w:rPr>
+              <w:t xml:space="default">7.56</w:t>
+            </w:r>
+          </w:p>
+        </w:tc>
+        <w:tc>
+          <w:tcPr>
+            <w:tcBorders>
+              <w:top w:val="single" w:space="0" w:color="D3D3D3"/>
+              <w:bottom w:val="single" w:space="0" w:color="D3D3D3"/>
+              <w:start w:val="single" w:space="0" w:color="D3D3D3"/>
+              <w:end w:val="single" w:space="0" w:color="D3D3D3"/>
+            </w:tcBorders>
+          </w:tcPr>
+          <w:p>
+            <w:pPr>
+              <w:spacing w:before="0" w:after="60"/>
+              <w:keepNext/>
+              <w:jc w:val="end"/>
+            </w:pPr>
+            <w:r>
+              <w:rPr>
+                <w:rFonts w:ascii="Calibri" w:hAnsi="Calibri"/>
+                <w:sz w:val="20"/>
+              </w:rPr>
+              <w:t xml:space="default">82.85</w:t>
+            </w:r>
+          </w:p>
+        </w:tc>
+      </w:tr>
+      <w:tr>
+        <w:trPr>
+          <w:cantSplit/>
+        </w:trPr>
+        <w:tc>
+          <w:tcPr>
+            <w:tcBorders>
+              <w:top w:val="single" w:space="0" w:color="D3D3D3"/>
+              <w:bottom w:val="single" w:space="0" w:color="D3D3D3"/>
+              <w:start w:val="single" w:space="0" w:color="D3D3D3"/>
+              <w:end w:val="single" w:space="0" w:color="D3D3D3"/>
+            </w:tcBorders>
+          </w:tcPr>
+          <w:p>
+            <w:pPr>
+              <w:spacing w:before="0" w:after="60"/>
+              <w:keepNext/>
+              <w:jc w:val="start"/>
+            </w:pPr>
+            <w:r>
+              <w:rPr>
+                <w:rFonts w:ascii="Calibri" w:hAnsi="Calibri"/>
+                <w:sz w:val="20"/>
+              </w:rPr>
+              <w:t xml:space="default">Processing Time</w:t>
+            </w:r>
+          </w:p>
+        </w:tc>
+        <w:tc>
+          <w:tcPr>
+            <w:tcBorders>
+              <w:top w:val="single" w:space="0" w:color="D3D3D3"/>
+              <w:bottom w:val="single" w:space="0" w:color="D3D3D3"/>
+              <w:start w:val="single" w:space="0" w:color="D3D3D3"/>
+              <w:end w:val="single" w:space="0" w:color="D3D3D3"/>
+            </w:tcBorders>
+          </w:tcPr>
+          <w:p>
+            <w:pPr>
+              <w:spacing w:before="0" w:after="60"/>
+              <w:keepNext/>
+              <w:jc w:val="end"/>
+            </w:pPr>
+            <w:r>
+              <w:rPr>
+                <w:rFonts w:ascii="Calibri" w:hAnsi="Calibri"/>
+                <w:sz w:val="20"/>
+              </w:rPr>
+              <w:t xml:space="default">0.00</w:t>
+            </w:r>
+          </w:p>
+        </w:tc>
+        <w:tc>
+          <w:tcPr>
+            <w:tcBorders>
+              <w:top w:val="single" w:space="0" w:color="D3D3D3"/>
+              <w:bottom w:val="single" w:space="0" w:color="D3D3D3"/>
+              <w:start w:val="single" w:space="0" w:color="D3D3D3"/>
+              <w:end w:val="single" w:space="0" w:color="D3D3D3"/>
+            </w:tcBorders>
+          </w:tcPr>
+          <w:p>
+            <w:pPr>
+              <w:spacing w:before="0" w:after="60"/>
+              <w:keepNext/>
+              <w:jc w:val="end"/>
+            </w:pPr>
+            <w:r>
+              <w:rPr>
+                <w:rFonts w:ascii="Calibri" w:hAnsi="Calibri"/>
+                <w:sz w:val="20"/>
+              </w:rPr>
+              <w:t xml:space="default">1,078.70</w:t>
+            </w:r>
+          </w:p>
+        </w:tc>
+        <w:tc>
+          <w:tcPr>
+            <w:tcBorders>
+              <w:top w:val="single" w:space="0" w:color="D3D3D3"/>
+              <w:bottom w:val="single" w:space="0" w:color="D3D3D3"/>
+              <w:start w:val="single" w:space="0" w:color="D3D3D3"/>
+              <w:end w:val="single" w:space="0" w:color="D3D3D3"/>
+            </w:tcBorders>
+          </w:tcPr>
+          <w:p>
+            <w:pPr>
+              <w:spacing w:before="0" w:after="60"/>
+              <w:keepNext/>
+              <w:jc w:val="end"/>
+            </w:pPr>
+            <w:r>
+              <w:rPr>
+                <w:rFonts w:ascii="Calibri" w:hAnsi="Calibri"/>
+                <w:sz w:val="20"/>
+              </w:rPr>
+              <w:t xml:space="default">96.00</w:t>
+            </w:r>
+          </w:p>
+        </w:tc>
+        <w:tc>
+          <w:tcPr>
+            <w:tcBorders>
+              <w:top w:val="single" w:space="0" w:color="D3D3D3"/>
+              <w:bottom w:val="single" w:space="0" w:color="D3D3D3"/>
+              <w:start w:val="single" w:space="0" w:color="D3D3D3"/>
+              <w:end w:val="single" w:space="0" w:color="D3D3D3"/>
+            </w:tcBorders>
+          </w:tcPr>
+          <w:p>
+            <w:pPr>
+              <w:spacing w:before="0" w:after="60"/>
+              <w:keepNext/>
+              <w:jc w:val="end"/>
+            </w:pPr>
+            <w:r>
+              <w:rPr>
+                <w:rFonts w:ascii="Calibri" w:hAnsi="Calibri"/>
+                <w:sz w:val="20"/>
+              </w:rPr>
+              <w:t xml:space="default">11,896.24</w:t>
+            </w:r>
+          </w:p>
+        </w:tc>
+        <w:tc>
+          <w:tcPr>
+            <w:tcBorders>
+              <w:top w:val="single" w:space="0" w:color="D3D3D3"/>
+              <w:bottom w:val="single" w:space="0" w:color="D3D3D3"/>
+              <w:start w:val="single" w:space="0" w:color="D3D3D3"/>
+              <w:end w:val="single" w:space="0" w:color="D3D3D3"/>
+            </w:tcBorders>
+          </w:tcPr>
+          <w:p>
+            <w:pPr>
+              <w:spacing w:before="0" w:after="60"/>
+              <w:keepNext/>
+              <w:jc w:val="end"/>
+            </w:pPr>
+            <w:r>
+              <w:rPr>
+                <w:rFonts w:ascii="Calibri" w:hAnsi="Calibri"/>
+                <w:sz w:val="20"/>
+              </w:rPr>
+              <w:t xml:space="default">32.51</w:t>
+            </w:r>
+          </w:p>
+        </w:tc>
+        <w:tc>
+          <w:tcPr>
+            <w:tcBorders>
+              <w:top w:val="single" w:space="0" w:color="D3D3D3"/>
+              <w:bottom w:val="single" w:space="0" w:color="D3D3D3"/>
+              <w:start w:val="single" w:space="0" w:color="D3D3D3"/>
+              <w:end w:val="single" w:space="0" w:color="D3D3D3"/>
+            </w:tcBorders>
+          </w:tcPr>
+          <w:p>
+            <w:pPr>
+              <w:spacing w:before="0" w:after="60"/>
+              <w:keepNext/>
+              <w:jc w:val="end"/>
+            </w:pPr>
+            <w:r>
+              <w:rPr>
+                <w:rFonts w:ascii="Calibri" w:hAnsi="Calibri"/>
+                <w:sz w:val="20"/>
+              </w:rPr>
+              <w:t xml:space="default">1,128.80</w:t>
+            </w:r>
+          </w:p>
+        </w:tc>
+      </w:tr>
+      <w:tr>
+        <w:trPr>
+          <w:cantSplit/>
+        </w:trPr>
+        <w:tc>
+          <w:tcPr>
+            <w:tcBorders>
+              <w:top w:val="single" w:space="0" w:color="D3D3D3"/>
+              <w:bottom w:val="single" w:space="0" w:color="D3D3D3"/>
+              <w:start w:val="single" w:space="0" w:color="D3D3D3"/>
+              <w:end w:val="single" w:space="0" w:color="D3D3D3"/>
+            </w:tcBorders>
+          </w:tcPr>
+          <w:p>
+            <w:pPr>
+              <w:spacing w:before="0" w:after="60"/>
+              <w:keepNext/>
+              <w:jc w:val="start"/>
+            </w:pPr>
+            <w:r>
+              <w:rPr>
+                <w:rFonts w:ascii="Calibri" w:hAnsi="Calibri"/>
+                <w:sz w:val="20"/>
+              </w:rPr>
+              <w:t xml:space="default">Rollout Time</w:t>
+            </w:r>
+          </w:p>
+        </w:tc>
+        <w:tc>
+          <w:tcPr>
+            <w:tcBorders>
+              <w:top w:val="single" w:space="0" w:color="D3D3D3"/>
+              <w:bottom w:val="single" w:space="0" w:color="D3D3D3"/>
+              <w:start w:val="single" w:space="0" w:color="D3D3D3"/>
+              <w:end w:val="single" w:space="0" w:color="D3D3D3"/>
+            </w:tcBorders>
+          </w:tcPr>
+          <w:p>
+            <w:pPr>
+              <w:spacing w:before="0" w:after="60"/>
+              <w:keepNext/>
+              <w:jc w:val="end"/>
+            </w:pPr>
+            <w:r>
+              <w:rPr>
+                <w:rFonts w:ascii="Calibri" w:hAnsi="Calibri"/>
+                <w:sz w:val="20"/>
+              </w:rPr>
+              <w:t xml:space="default">0.00</w:t>
+            </w:r>
+          </w:p>
+        </w:tc>
+        <w:tc>
+          <w:tcPr>
+            <w:tcBorders>
+              <w:top w:val="single" w:space="0" w:color="D3D3D3"/>
+              <w:bottom w:val="single" w:space="0" w:color="D3D3D3"/>
+              <w:start w:val="single" w:space="0" w:color="D3D3D3"/>
+              <w:end w:val="single" w:space="0" w:color="D3D3D3"/>
+            </w:tcBorders>
+          </w:tcPr>
+          <w:p>
+            <w:pPr>
+              <w:spacing w:before="0" w:after="60"/>
+              <w:keepNext/>
+              <w:jc w:val="end"/>
+            </w:pPr>
+            <w:r>
+              <w:rPr>
+                <w:rFonts w:ascii="Calibri" w:hAnsi="Calibri"/>
+                <w:sz w:val="20"/>
+              </w:rPr>
+              <w:t xml:space="default">35.70</w:t>
+            </w:r>
+          </w:p>
+        </w:tc>
+        <w:tc>
+          <w:tcPr>
+            <w:tcBorders>
+              <w:top w:val="single" w:space="0" w:color="D3D3D3"/>
+              <w:bottom w:val="single" w:space="0" w:color="D3D3D3"/>
+              <w:start w:val="single" w:space="0" w:color="D3D3D3"/>
+              <w:end w:val="single" w:space="0" w:color="D3D3D3"/>
+            </w:tcBorders>
+          </w:tcPr>
+          <w:p>
+            <w:pPr>
+              <w:spacing w:before="0" w:after="60"/>
+              <w:keepNext/>
+              <w:jc w:val="end"/>
+            </w:pPr>
+            <w:r>
+              <w:rPr>
+                <w:rFonts w:ascii="Calibri" w:hAnsi="Calibri"/>
+                <w:sz w:val="20"/>
+              </w:rPr>
+              <w:t xml:space="default">8.00</w:t>
+            </w:r>
+          </w:p>
+        </w:tc>
+        <w:tc>
+          <w:tcPr>
+            <w:tcBorders>
+              <w:top w:val="single" w:space="0" w:color="D3D3D3"/>
+              <w:bottom w:val="single" w:space="0" w:color="D3D3D3"/>
+              <w:start w:val="single" w:space="0" w:color="D3D3D3"/>
+              <w:end w:val="single" w:space="0" w:color="D3D3D3"/>
+            </w:tcBorders>
+          </w:tcPr>
+          <w:p>
+            <w:pPr>
+              <w:spacing w:before="0" w:after="60"/>
+              <w:keepNext/>
+              <w:jc w:val="end"/>
+            </w:pPr>
+            <w:r>
+              <w:rPr>
+                <w:rFonts w:ascii="Calibri" w:hAnsi="Calibri"/>
+                <w:sz w:val="20"/>
+              </w:rPr>
+              <w:t xml:space="default">181.69</w:t>
+            </w:r>
+          </w:p>
+        </w:tc>
+        <w:tc>
+          <w:tcPr>
+            <w:tcBorders>
+              <w:top w:val="single" w:space="0" w:color="D3D3D3"/>
+              <w:bottom w:val="single" w:space="0" w:color="D3D3D3"/>
+              <w:start w:val="single" w:space="0" w:color="D3D3D3"/>
+              <w:end w:val="single" w:space="0" w:color="D3D3D3"/>
+            </w:tcBorders>
+          </w:tcPr>
+          <w:p>
+            <w:pPr>
+              <w:spacing w:before="0" w:after="60"/>
+              <w:keepNext/>
+              <w:jc w:val="end"/>
+            </w:pPr>
+            <w:r>
+              <w:rPr>
+                <w:rFonts w:ascii="Calibri" w:hAnsi="Calibri"/>
+                <w:sz w:val="20"/>
+              </w:rPr>
+              <w:t xml:space="default">33.50</w:t>
+            </w:r>
+          </w:p>
+        </w:tc>
+        <w:tc>
+          <w:tcPr>
+            <w:tcBorders>
+              <w:top w:val="single" w:space="0" w:color="D3D3D3"/>
+              <w:bottom w:val="single" w:space="0" w:color="D3D3D3"/>
+              <w:start w:val="single" w:space="0" w:color="D3D3D3"/>
+              <w:end w:val="single" w:space="0" w:color="D3D3D3"/>
+            </w:tcBorders>
+          </w:tcPr>
+          <w:p>
+            <w:pPr>
+              <w:spacing w:before="0" w:after="60"/>
+              <w:keepNext/>
+              <w:jc w:val="end"/>
+            </w:pPr>
+            <w:r>
+              <w:rPr>
+                <w:rFonts w:ascii="Calibri" w:hAnsi="Calibri"/>
+                <w:sz w:val="20"/>
+              </w:rPr>
+              <w:t xml:space="default">1,178.96</w:t>
+            </w:r>
+          </w:p>
+        </w:tc>
+      </w:tr>
+      <w:tr>
+        <w:trPr>
+          <w:cantSplit/>
+        </w:trPr>
+        <w:tc>
+          <w:tcPr>
+            <w:tcBorders>
+              <w:top w:val="single" w:space="0" w:color="D3D3D3"/>
+              <w:bottom w:val="single" w:space="0" w:color="D3D3D3"/>
+              <w:start w:val="single" w:space="0" w:color="D3D3D3"/>
+              <w:end w:val="single" w:space="0" w:color="D3D3D3"/>
+            </w:tcBorders>
+          </w:tcPr>
+          <w:p>
+            <w:pPr>
+              <w:spacing w:before="0" w:after="60"/>
+              <w:keepNext/>
+              <w:jc w:val="start"/>
+            </w:pPr>
+            <w:r>
+              <w:rPr>
+                <w:rFonts w:ascii="Calibri" w:hAnsi="Calibri"/>
+                <w:sz w:val="20"/>
+              </w:rPr>
+              <w:t xml:space="default">Transit Time</w:t>
+            </w:r>
+          </w:p>
+        </w:tc>
+        <w:tc>
+          <w:tcPr>
+            <w:tcBorders>
+              <w:top w:val="single" w:space="0" w:color="D3D3D3"/>
+              <w:bottom w:val="single" w:space="0" w:color="D3D3D3"/>
+              <w:start w:val="single" w:space="0" w:color="D3D3D3"/>
+              <w:end w:val="single" w:space="0" w:color="D3D3D3"/>
+            </w:tcBorders>
+          </w:tcPr>
+          <w:p>
+            <w:pPr>
+              <w:spacing w:before="0" w:after="60"/>
+              <w:keepNext/>
+              <w:jc w:val="end"/>
+            </w:pPr>
+            <w:r>
+              <w:rPr>
+                <w:rFonts w:ascii="Calibri" w:hAnsi="Calibri"/>
+                <w:sz w:val="20"/>
+              </w:rPr>
+              <w:t xml:space="default">0.00</w:t>
+            </w:r>
+          </w:p>
+        </w:tc>
+        <w:tc>
+          <w:tcPr>
+            <w:tcBorders>
+              <w:top w:val="single" w:space="0" w:color="D3D3D3"/>
+              <w:bottom w:val="single" w:space="0" w:color="D3D3D3"/>
+              <w:start w:val="single" w:space="0" w:color="D3D3D3"/>
+              <w:end w:val="single" w:space="0" w:color="D3D3D3"/>
+            </w:tcBorders>
+          </w:tcPr>
+          <w:p>
+            <w:pPr>
+              <w:spacing w:before="0" w:after="60"/>
+              <w:keepNext/>
+              <w:jc w:val="end"/>
+            </w:pPr>
+            <w:r>
+              <w:rPr>
+                <w:rFonts w:ascii="Calibri" w:hAnsi="Calibri"/>
+                <w:sz w:val="20"/>
+              </w:rPr>
+              <w:t xml:space="default">406.67</w:t>
+            </w:r>
+          </w:p>
+        </w:tc>
+        <w:tc>
+          <w:tcPr>
+            <w:tcBorders>
+              <w:top w:val="single" w:space="0" w:color="D3D3D3"/>
+              <w:bottom w:val="single" w:space="0" w:color="D3D3D3"/>
+              <w:start w:val="single" w:space="0" w:color="D3D3D3"/>
+              <w:end w:val="single" w:space="0" w:color="D3D3D3"/>
+            </w:tcBorders>
+          </w:tcPr>
+          <w:p>
+            <w:pPr>
+              <w:spacing w:before="0" w:after="60"/>
+              <w:keepNext/>
+              <w:jc w:val="end"/>
+            </w:pPr>
+            <w:r>
+              <w:rPr>
+                <w:rFonts w:ascii="Calibri" w:hAnsi="Calibri"/>
+                <w:sz w:val="20"/>
+              </w:rPr>
+              <w:t xml:space="default">274.00</w:t>
+            </w:r>
+          </w:p>
+        </w:tc>
+        <w:tc>
+          <w:tcPr>
+            <w:tcBorders>
+              <w:top w:val="single" w:space="0" w:color="D3D3D3"/>
+              <w:bottom w:val="single" w:space="0" w:color="D3D3D3"/>
+              <w:start w:val="single" w:space="0" w:color="D3D3D3"/>
+              <w:end w:val="single" w:space="0" w:color="D3D3D3"/>
+            </w:tcBorders>
+          </w:tcPr>
+          <w:p>
+            <w:pPr>
+              <w:spacing w:before="0" w:after="60"/>
+              <w:keepNext/>
+              <w:jc w:val="end"/>
+            </w:pPr>
+            <w:r>
+              <w:rPr>
+                <w:rFonts w:ascii="Calibri" w:hAnsi="Calibri"/>
+                <w:sz w:val="20"/>
+              </w:rPr>
+              <w:t xml:space="default">1,001.22</w:t>
+            </w:r>
+          </w:p>
+        </w:tc>
+        <w:tc>
+          <w:tcPr>
+            <w:tcBorders>
+              <w:top w:val="single" w:space="0" w:color="D3D3D3"/>
+              <w:bottom w:val="single" w:space="0" w:color="D3D3D3"/>
+              <w:start w:val="single" w:space="0" w:color="D3D3D3"/>
+              <w:end w:val="single" w:space="0" w:color="D3D3D3"/>
+            </w:tcBorders>
+          </w:tcPr>
+          <w:p>
+            <w:pPr>
+              <w:spacing w:before="0" w:after="60"/>
+              <w:keepNext/>
+              <w:jc w:val="end"/>
+            </w:pPr>
+            <w:r>
+              <w:rPr>
+                <w:rFonts w:ascii="Calibri" w:hAnsi="Calibri"/>
+                <w:sz w:val="20"/>
+              </w:rPr>
+              <w:t xml:space="default">12.06</w:t>
+            </w:r>
+          </w:p>
+        </w:tc>
+        <w:tc>
+          <w:tcPr>
+            <w:tcBorders>
+              <w:top w:val="single" w:space="0" w:color="D3D3D3"/>
+              <w:bottom w:val="single" w:space="0" w:color="D3D3D3"/>
+              <w:start w:val="single" w:space="0" w:color="D3D3D3"/>
+              <w:end w:val="single" w:space="0" w:color="D3D3D3"/>
+            </w:tcBorders>
+          </w:tcPr>
+          <w:p>
+            <w:pPr>
+              <w:spacing w:before="0" w:after="60"/>
+              <w:keepNext/>
+              <w:jc w:val="end"/>
+            </w:pPr>
+            <w:r>
+              <w:rPr>
+                <w:rFonts w:ascii="Calibri" w:hAnsi="Calibri"/>
+                <w:sz w:val="20"/>
+              </w:rPr>
+              <w:t xml:space="default">175.80</w:t>
+            </w:r>
+          </w:p>
+        </w:tc>
+      </w:tr>
+      <w:tr>
+        <w:trPr>
+          <w:cantSplit/>
+        </w:trPr>
+        <w:tc>
+          <w:tcPr>
+            <w:tcBorders>
+              <w:top w:val="single" w:space="0" w:color="D3D3D3"/>
+              <w:bottom w:val="single" w:space="0" w:color="D3D3D3"/>
+              <w:start w:val="single" w:space="0" w:color="D3D3D3"/>
+              <w:end w:val="single" w:space="0" w:color="D3D3D3"/>
+            </w:tcBorders>
+          </w:tcPr>
+          <w:p>
+            <w:pPr>
+              <w:spacing w:before="0" w:after="60"/>
+              <w:keepNext/>
+              <w:jc w:val="start"/>
+            </w:pPr>
+            <w:r>
+              <w:rPr>
+                <w:rFonts w:ascii="Calibri" w:hAnsi="Calibri"/>
+                <w:sz w:val="20"/>
+              </w:rPr>
+              <w:t xml:space="default">Total Call Time</w:t>
+            </w:r>
+          </w:p>
+        </w:tc>
+        <w:tc>
+          <w:tcPr>
+            <w:tcBorders>
+              <w:top w:val="single" w:space="0" w:color="D3D3D3"/>
+              <w:bottom w:val="single" w:space="0" w:color="D3D3D3"/>
+              <w:start w:val="single" w:space="0" w:color="D3D3D3"/>
+              <w:end w:val="single" w:space="0" w:color="D3D3D3"/>
+            </w:tcBorders>
+          </w:tcPr>
+          <w:p>
+            <w:pPr>
+              <w:spacing w:before="0" w:after="60"/>
+              <w:keepNext/>
+              <w:jc w:val="end"/>
+            </w:pPr>
+            <w:r>
+              <w:rPr>
+                <w:rFonts w:ascii="Calibri" w:hAnsi="Calibri"/>
+                <w:sz w:val="20"/>
+              </w:rPr>
+              <w:t xml:space="default">38.00</w:t>
+            </w:r>
+          </w:p>
+        </w:tc>
+        <w:tc>
+          <w:tcPr>
+            <w:tcBorders>
+              <w:top w:val="single" w:space="0" w:color="D3D3D3"/>
+              <w:bottom w:val="single" w:space="0" w:color="D3D3D3"/>
+              <w:start w:val="single" w:space="0" w:color="D3D3D3"/>
+              <w:end w:val="single" w:space="0" w:color="D3D3D3"/>
+            </w:tcBorders>
+          </w:tcPr>
+          <w:p>
+            <w:pPr>
+              <w:spacing w:before="0" w:after="60"/>
+              <w:keepNext/>
+              <w:jc w:val="end"/>
+            </w:pPr>
+            <w:r>
+              <w:rPr>
+                <w:rFonts w:ascii="Calibri" w:hAnsi="Calibri"/>
+                <w:sz w:val="20"/>
+              </w:rPr>
+              <w:t xml:space="default">3,818.03</w:t>
+            </w:r>
+          </w:p>
+        </w:tc>
+        <w:tc>
+          <w:tcPr>
+            <w:tcBorders>
+              <w:top w:val="single" w:space="0" w:color="D3D3D3"/>
+              <w:bottom w:val="single" w:space="0" w:color="D3D3D3"/>
+              <w:start w:val="single" w:space="0" w:color="D3D3D3"/>
+              <w:end w:val="single" w:space="0" w:color="D3D3D3"/>
+            </w:tcBorders>
+          </w:tcPr>
+          <w:p>
+            <w:pPr>
+              <w:spacing w:before="0" w:after="60"/>
+              <w:keepNext/>
+              <w:jc w:val="end"/>
+            </w:pPr>
+            <w:r>
+              <w:rPr>
+                <w:rFonts w:ascii="Calibri" w:hAnsi="Calibri"/>
+                <w:sz w:val="20"/>
+              </w:rPr>
+              <w:t xml:space="default">2,269.50</w:t>
+            </w:r>
+          </w:p>
+        </w:tc>
+        <w:tc>
+          <w:tcPr>
+            <w:tcBorders>
+              <w:top w:val="single" w:space="0" w:color="D3D3D3"/>
+              <w:bottom w:val="single" w:space="0" w:color="D3D3D3"/>
+              <w:start w:val="single" w:space="0" w:color="D3D3D3"/>
+              <w:end w:val="single" w:space="0" w:color="D3D3D3"/>
+            </w:tcBorders>
+          </w:tcPr>
+          <w:p>
+            <w:pPr>
+              <w:spacing w:before="0" w:after="60"/>
+              <w:keepNext/>
+              <w:jc w:val="end"/>
+            </w:pPr>
+            <w:r>
+              <w:rPr>
+                <w:rFonts w:ascii="Calibri" w:hAnsi="Calibri"/>
+                <w:sz w:val="20"/>
+              </w:rPr>
+              <w:t xml:space="default">4,838.55</w:t>
+            </w:r>
+          </w:p>
+        </w:tc>
+        <w:tc>
+          <w:tcPr>
+            <w:tcBorders>
+              <w:top w:val="single" w:space="0" w:color="D3D3D3"/>
+              <w:bottom w:val="single" w:space="0" w:color="D3D3D3"/>
+              <w:start w:val="single" w:space="0" w:color="D3D3D3"/>
+              <w:end w:val="single" w:space="0" w:color="D3D3D3"/>
+            </w:tcBorders>
+          </w:tcPr>
+          <w:p>
+            <w:pPr>
+              <w:spacing w:before="0" w:after="60"/>
+              <w:keepNext/>
+              <w:jc w:val="end"/>
+            </w:pPr>
+            <w:r>
+              <w:rPr>
+                <w:rFonts w:ascii="Calibri" w:hAnsi="Calibri"/>
+                <w:sz w:val="20"/>
+              </w:rPr>
+              <w:t xml:space="default">4.01</w:t>
+            </w:r>
+          </w:p>
+        </w:tc>
+        <w:tc>
+          <w:tcPr>
+            <w:tcBorders>
+              <w:top w:val="single" w:space="0" w:color="D3D3D3"/>
+              <w:bottom w:val="single" w:space="0" w:color="D3D3D3"/>
+              <w:start w:val="single" w:space="0" w:color="D3D3D3"/>
+              <w:end w:val="single" w:space="0" w:color="D3D3D3"/>
+            </w:tcBorders>
+          </w:tcPr>
+          <w:p>
+            <w:pPr>
+              <w:spacing w:before="0" w:after="60"/>
+              <w:keepNext/>
+              <w:jc w:val="end"/>
+            </w:pPr>
+            <w:r>
+              <w:rPr>
+                <w:rFonts w:ascii="Calibri" w:hAnsi="Calibri"/>
+                <w:sz w:val="20"/>
+              </w:rPr>
+              <w:t xml:space="default">26.27</w:t>
+            </w:r>
+          </w:p>
+        </w:tc>
+      </w:tr>
+    </w:tbl>
+    <w:p>
+      <w:pPr>
+        <w:pStyle w:val="FirstParagraph"/>
+      </w:pPr>
+      <w:r>
+        <w:t xml:space="preserve">The values from this table describe operations for the week being analyzed. In this case, the median time for a call to be placed in queue is 49 seconds. This puts our operations on good footing to meet the NENA and NFPA guidelines for dispatching emergency calls. The median time for calls to sit in queue is 26 seconds. The overall phone processing time is 96 seconds which is in range for dispatching emergency service calls. Additional analyses can be performed to look more deeply into how well emergency service calls were processed. The difference between the mean and median values for these time intervals indicates that there are some outliers that skewed the data. The skewness and kurtosis values also indicate that the data is not normally distributed and indicate a long right tail with a very sharp peak. These characteristics can be viewed in the histograms below.</w:t>
+      </w:r>
+    </w:p>
+    <w:p>
+      <w:pPr>
+        <w:pStyle w:val="BodyText"/>
+      </w:pPr>
+      <w:r>
+        <w:drawing>
+          <wp:inline>
+            <wp:extent cx="5334000" cy="3556000"/>
+            <wp:effectExtent b="0" l="0" r="0" t="0"/>
+            <wp:docPr descr="" title="" id="54" name="Picture"/>
+            <a:graphic>
+              <a:graphicData uri="http://schemas.openxmlformats.org/drawingml/2006/picture">
+                <pic:pic>
+                  <pic:nvPicPr>
+                    <pic:cNvPr descr="report_files/figure-docx/ttq-plots-1.png" id="55" name="Picture"/>
+                    <pic:cNvPicPr>
+                      <a:picLocks noChangeArrowheads="1" noChangeAspect="1"/>
+                    </pic:cNvPicPr>
+                  </pic:nvPicPr>
+                  <pic:blipFill>
+                    <a:blip r:embed="rId53"/>
+                    <a:stretch>
+                      <a:fillRect/>
+                    </a:stretch>
+                  </pic:blipFill>
+                  <pic:spPr bwMode="auto">
+                    <a:xfrm>
+                      <a:off x="0" y="0"/>
+                      <a:ext cx="5334000" cy="3556000"/>
+                    </a:xfrm>
+                    <a:prstGeom prst="rect">
+                      <a:avLst/>
+                    </a:prstGeom>
+                    <a:noFill/>
+                    <a:ln w="9525">
+                      <a:noFill/>
+                      <a:headEnd/>
+                      <a:tailEnd/>
+                    </a:ln>
+                  </pic:spPr>
+                </pic:pic>
+              </a:graphicData>
+            </a:graphic>
+          </wp:inline>
+        </w:drawing>
+      </w:r>
+    </w:p>
+    <w:p>
+      <w:pPr>
+        <w:pStyle w:val="BodyText"/>
+      </w:pPr>
+      <w:r>
+        <w:drawing>
+          <wp:inline>
+            <wp:extent cx="5334000" cy="3556000"/>
+            <wp:effectExtent b="0" l="0" r="0" t="0"/>
+            <wp:docPr descr="" title="" id="57" name="Picture"/>
+            <a:graphic>
+              <a:graphicData uri="http://schemas.openxmlformats.org/drawingml/2006/picture">
+                <pic:pic>
+                  <pic:nvPicPr>
+                    <pic:cNvPr descr="report_files/figure-docx/elapsed-time-plots-1.png" id="58" name="Picture"/>
+                    <pic:cNvPicPr>
+                      <a:picLocks noChangeArrowheads="1" noChangeAspect="1"/>
+                    </pic:cNvPicPr>
+                  </pic:nvPicPr>
+                  <pic:blipFill>
+                    <a:blip r:embed="rId56"/>
+                    <a:stretch>
+                      <a:fillRect/>
+                    </a:stretch>
+                  </pic:blipFill>
+                  <pic:spPr bwMode="auto">
+                    <a:xfrm>
+                      <a:off x="0" y="0"/>
+                      <a:ext cx="5334000" cy="3556000"/>
+                    </a:xfrm>
+                    <a:prstGeom prst="rect">
+                      <a:avLst/>
+                    </a:prstGeom>
+                    <a:noFill/>
+                    <a:ln w="9525">
+                      <a:noFill/>
+                      <a:headEnd/>
+                      <a:tailEnd/>
+                    </a:ln>
+                  </pic:spPr>
+                </pic:pic>
+              </a:graphicData>
+            </a:graphic>
+          </wp:inline>
+        </w:drawing>
+      </w:r>
+    </w:p>
+    <w:p>
+      <w:pPr>
+        <w:pStyle w:val="BodyText"/>
+      </w:pPr>
+      <w:r>
+        <w:drawing>
+          <wp:inline>
+            <wp:extent cx="5334000" cy="3556000"/>
+            <wp:effectExtent b="0" l="0" r="0" t="0"/>
+            <wp:docPr descr="" title="" id="60" name="Picture"/>
+            <a:graphic>
+              <a:graphicData uri="http://schemas.openxmlformats.org/drawingml/2006/picture">
+                <pic:pic>
+                  <pic:nvPicPr>
+                    <pic:cNvPr descr="report_files/figure-docx/elapsed-time-plots-2.png" id="61" name="Picture"/>
+                    <pic:cNvPicPr>
+                      <a:picLocks noChangeArrowheads="1" noChangeAspect="1"/>
+                    </pic:cNvPicPr>
+                  </pic:nvPicPr>
+                  <pic:blipFill>
+                    <a:blip r:embed="rId59"/>
+                    <a:stretch>
+                      <a:fillRect/>
+                    </a:stretch>
+                  </pic:blipFill>
+                  <pic:spPr bwMode="auto">
+                    <a:xfrm>
+                      <a:off x="0" y="0"/>
+                      <a:ext cx="5334000" cy="3556000"/>
+                    </a:xfrm>
+                    <a:prstGeom prst="rect">
+                      <a:avLst/>
+                    </a:prstGeom>
+                    <a:noFill/>
+                    <a:ln w="9525">
+                      <a:noFill/>
+                      <a:headEnd/>
+                      <a:tailEnd/>
+                    </a:ln>
+                  </pic:spPr>
+                </pic:pic>
+              </a:graphicData>
+            </a:graphic>
+          </wp:inline>
+        </w:drawing>
+      </w:r>
+    </w:p>
+    <w:p>
+      <w:pPr>
+        <w:pStyle w:val="BodyText"/>
+      </w:pPr>
+      <w:r>
+        <w:drawing>
+          <wp:inline>
+            <wp:extent cx="5334000" cy="3556000"/>
+            <wp:effectExtent b="0" l="0" r="0" t="0"/>
+            <wp:docPr descr="" title="" id="63" name="Picture"/>
+            <a:graphic>
+              <a:graphicData uri="http://schemas.openxmlformats.org/drawingml/2006/picture">
+                <pic:pic>
+                  <pic:nvPicPr>
+                    <pic:cNvPr descr="report_files/figure-docx/elapsed-time-plots-3.png" id="64" name="Picture"/>
+                    <pic:cNvPicPr>
+                      <a:picLocks noChangeArrowheads="1" noChangeAspect="1"/>
+                    </pic:cNvPicPr>
+                  </pic:nvPicPr>
+                  <pic:blipFill>
+                    <a:blip r:embed="rId62"/>
+                    <a:stretch>
+                      <a:fillRect/>
+                    </a:stretch>
+                  </pic:blipFill>
+                  <pic:spPr bwMode="auto">
+                    <a:xfrm>
+                      <a:off x="0" y="0"/>
+                      <a:ext cx="5334000" cy="3556000"/>
+                    </a:xfrm>
+                    <a:prstGeom prst="rect">
+                      <a:avLst/>
+                    </a:prstGeom>
+                    <a:noFill/>
+                    <a:ln w="9525">
+                      <a:noFill/>
+                      <a:headEnd/>
+                      <a:tailEnd/>
+                    </a:ln>
+                  </pic:spPr>
+                </pic:pic>
+              </a:graphicData>
+            </a:graphic>
+          </wp:inline>
+        </w:drawing>
+      </w:r>
+    </w:p>
+    <w:p>
+      <w:pPr>
+        <w:pStyle w:val="BodyText"/>
+      </w:pPr>
+      <w:r>
+        <w:drawing>
+          <wp:inline>
+            <wp:extent cx="5334000" cy="3556000"/>
+            <wp:effectExtent b="0" l="0" r="0" t="0"/>
+            <wp:docPr descr="" title="" id="66" name="Picture"/>
+            <a:graphic>
+              <a:graphicData uri="http://schemas.openxmlformats.org/drawingml/2006/picture">
+                <pic:pic>
+                  <pic:nvPicPr>
+                    <pic:cNvPr descr="report_files/figure-docx/elapsed-time-plots-4.png" id="67" name="Picture"/>
+                    <pic:cNvPicPr>
+                      <a:picLocks noChangeArrowheads="1" noChangeAspect="1"/>
+                    </pic:cNvPicPr>
+                  </pic:nvPicPr>
+                  <pic:blipFill>
+                    <a:blip r:embed="rId65"/>
+                    <a:stretch>
+                      <a:fillRect/>
+                    </a:stretch>
+                  </pic:blipFill>
+                  <pic:spPr bwMode="auto">
+                    <a:xfrm>
+                      <a:off x="0" y="0"/>
+                      <a:ext cx="5334000" cy="3556000"/>
+                    </a:xfrm>
+                    <a:prstGeom prst="rect">
+                      <a:avLst/>
+                    </a:prstGeom>
+                    <a:noFill/>
+                    <a:ln w="9525">
+                      <a:noFill/>
+                      <a:headEnd/>
+                      <a:tailEnd/>
+                    </a:ln>
+                  </pic:spPr>
+                </pic:pic>
+              </a:graphicData>
+            </a:graphic>
+          </wp:inline>
+        </w:drawing>
+      </w:r>
+    </w:p>
+    <w:p>
+      <w:pPr>
+        <w:pStyle w:val="BodyText"/>
+      </w:pPr>
+      <w:r>
+        <w:drawing>
+          <wp:inline>
+            <wp:extent cx="5334000" cy="3556000"/>
+            <wp:effectExtent b="0" l="0" r="0" t="0"/>
+            <wp:docPr descr="" title="" id="69" name="Picture"/>
+            <a:graphic>
+              <a:graphicData uri="http://schemas.openxmlformats.org/drawingml/2006/picture">
+                <pic:pic>
+                  <pic:nvPicPr>
+                    <pic:cNvPr descr="report_files/figure-docx/elapsed-time-plots-5.png" id="70" name="Picture"/>
+                    <pic:cNvPicPr>
+                      <a:picLocks noChangeArrowheads="1" noChangeAspect="1"/>
+                    </pic:cNvPicPr>
+                  </pic:nvPicPr>
+                  <pic:blipFill>
+                    <a:blip r:embed="rId68"/>
+                    <a:stretch>
+                      <a:fillRect/>
+                    </a:stretch>
+                  </pic:blipFill>
+                  <pic:spPr bwMode="auto">
+                    <a:xfrm>
+                      <a:off x="0" y="0"/>
+                      <a:ext cx="5334000" cy="3556000"/>
+                    </a:xfrm>
+                    <a:prstGeom prst="rect">
+                      <a:avLst/>
+                    </a:prstGeom>
+                    <a:noFill/>
+                    <a:ln w="9525">
+                      <a:noFill/>
+                      <a:headEnd/>
+                      <a:tailEnd/>
+                    </a:ln>
+                  </pic:spPr>
+                </pic:pic>
+              </a:graphicData>
+            </a:graphic>
+          </wp:inline>
+        </w:drawing>
+      </w:r>
+    </w:p>
+    <w:p>
+      <w:pPr>
+        <w:pStyle w:val="BodyText"/>
+      </w:pPr>
+      <w:r>
+        <w:drawing>
+          <wp:inline>
+            <wp:extent cx="5334000" cy="3556000"/>
+            <wp:effectExtent b="0" l="0" r="0" t="0"/>
+            <wp:docPr descr="" title="" id="72" name="Picture"/>
+            <a:graphic>
+              <a:graphicData uri="http://schemas.openxmlformats.org/drawingml/2006/picture">
+                <pic:pic>
+                  <pic:nvPicPr>
+                    <pic:cNvPr descr="report_files/figure-docx/elapsed-time-plots-6.png" id="73" name="Picture"/>
+                    <pic:cNvPicPr>
+                      <a:picLocks noChangeArrowheads="1" noChangeAspect="1"/>
+                    </pic:cNvPicPr>
+                  </pic:nvPicPr>
+                  <pic:blipFill>
+                    <a:blip r:embed="rId71"/>
+                    <a:stretch>
+                      <a:fillRect/>
+                    </a:stretch>
+                  </pic:blipFill>
+                  <pic:spPr bwMode="auto">
+                    <a:xfrm>
+                      <a:off x="0" y="0"/>
+                      <a:ext cx="5334000" cy="3556000"/>
+                    </a:xfrm>
+                    <a:prstGeom prst="rect">
+                      <a:avLst/>
+                    </a:prstGeom>
+                    <a:noFill/>
+                    <a:ln w="9525">
+                      <a:noFill/>
+                      <a:headEnd/>
+                      <a:tailEnd/>
+                    </a:ln>
+                  </pic:spPr>
+                </pic:pic>
+              </a:graphicData>
+            </a:graphic>
+          </wp:inline>
+        </w:drawing>
+      </w:r>
+    </w:p>
+    <w:p>
+      <w:pPr>
+        <w:pStyle w:val="BodyText"/>
+      </w:pPr>
+      <w:r>
+        <w:drawing>
+          <wp:inline>
+            <wp:extent cx="5334000" cy="3556000"/>
+            <wp:effectExtent b="0" l="0" r="0" t="0"/>
+            <wp:docPr descr="" title="" id="75" name="Picture"/>
+            <a:graphic>
+              <a:graphicData uri="http://schemas.openxmlformats.org/drawingml/2006/picture">
+                <pic:pic>
+                  <pic:nvPicPr>
+                    <pic:cNvPr descr="report_files/figure-docx/elapsed-time-grid-1.png" id="76" name="Picture"/>
+                    <pic:cNvPicPr>
+                      <a:picLocks noChangeArrowheads="1" noChangeAspect="1"/>
+                    </pic:cNvPicPr>
+                  </pic:nvPicPr>
+                  <pic:blipFill>
+                    <a:blip r:embed="rId74"/>
+                    <a:stretch>
+                      <a:fillRect/>
+                    </a:stretch>
+                  </pic:blipFill>
+                  <pic:spPr bwMode="auto">
+                    <a:xfrm>
+                      <a:off x="0" y="0"/>
+                      <a:ext cx="5334000" cy="3556000"/>
+                    </a:xfrm>
+                    <a:prstGeom prst="rect">
+                      <a:avLst/>
+                    </a:prstGeom>
+                    <a:noFill/>
+                    <a:ln w="9525">
+                      <a:noFill/>
+                      <a:headEnd/>
+                      <a:tailEnd/>
+                    </a:ln>
+                  </pic:spPr>
+                </pic:pic>
+              </a:graphicData>
+            </a:graphic>
+          </wp:inline>
+        </w:drawing>
+      </w:r>
+    </w:p>
+    <w:p>
+      <w:pPr>
+        <w:pStyle w:val="BodyText"/>
+      </w:pPr>
+      <w:r>
+        <w:rPr>
+          <w:b/>
+          <w:bCs/>
+        </w:rPr>
+        <w:t xml:space="preserve">Plot Key:</w:t>
+      </w:r>
+    </w:p>
+    <w:tbl>
+      <w:tblPr>
+        <w:tblStyle w:val="Table"/>
+        <w:tblW w:type="pct" w:w="5000"/>
+        <w:tblLayout w:type="fixed"/>
+        <w:tblLook w:firstRow="1" w:lastRow="0" w:firstColumn="0" w:lastColumn="0" w:noHBand="0" w:noVBand="0" w:val="0020"/>
+      </w:tblPr>
+      <w:tblGrid>
+        <w:gridCol w:w="3696"/>
+        <w:gridCol w:w="4224"/>
+      </w:tblGrid>
+      <w:tr>
+        <w:trPr>
+          <w:tblHeader w:val="on"/>
+        </w:trPr>
+        <w:tc>
+          <w:tcPr/>
+          <w:p>
+            <w:pPr>
+              <w:pStyle w:val="Compact"/>
+            </w:pPr>
+            <w:r>
+              <w:t xml:space="preserve">Line Type/Color</w:t>
+            </w:r>
+          </w:p>
+        </w:tc>
+        <w:tc>
+          <w:tcPr/>
+          <w:p>
+            <w:pPr>
+              <w:pStyle w:val="Compact"/>
+            </w:pPr>
+            <w:r>
+              <w:t xml:space="preserve">Meaning</w:t>
+            </w:r>
+          </w:p>
+        </w:tc>
+      </w:tr>
+      <w:tr>
+        <w:tc>
+          <w:tcPr/>
+          <w:p>
+            <w:pPr>
+              <w:pStyle w:val="Compact"/>
+            </w:pPr>
+            <w:r>
+              <w:t xml:space="preserve">Dashed Red</w:t>
+            </w:r>
+          </w:p>
+        </w:tc>
+        <w:tc>
+          <w:tcPr/>
+          <w:p>
+            <w:pPr>
+              <w:pStyle w:val="Compact"/>
+            </w:pPr>
+            <w:r>
+              <w:t xml:space="preserve">Median</w:t>
+            </w:r>
+          </w:p>
+        </w:tc>
+      </w:tr>
+      <w:tr>
+        <w:tc>
+          <w:tcPr/>
+          <w:p>
+            <w:pPr>
+              <w:pStyle w:val="Compact"/>
+            </w:pPr>
+            <w:r>
+              <w:t xml:space="preserve">Dotted Orange</w:t>
+            </w:r>
+          </w:p>
+        </w:tc>
+        <w:tc>
+          <w:tcPr/>
+          <w:p>
+            <w:pPr>
+              <w:pStyle w:val="Compact"/>
+            </w:pPr>
+            <w:r>
+              <w:t xml:space="preserve">90th Percentile (P90)</w:t>
+            </w:r>
+          </w:p>
+        </w:tc>
+      </w:tr>
+      <w:tr>
+        <w:tc>
+          <w:tcPr/>
+          <w:p>
+            <w:pPr>
+              <w:pStyle w:val="Compact"/>
+            </w:pPr>
+            <w:r>
+              <w:t xml:space="preserve">Longdash Green</w:t>
+            </w:r>
+          </w:p>
+        </w:tc>
+        <w:tc>
+          <w:tcPr/>
+          <w:p>
+            <w:pPr>
+              <w:pStyle w:val="Compact"/>
+            </w:pPr>
+            <w:r>
+              <w:t xml:space="preserve">NENA 0:15 Standard</w:t>
+            </w:r>
+          </w:p>
+        </w:tc>
+      </w:tr>
+      <w:tr>
+        <w:tc>
+          <w:tcPr/>
+          <w:p>
+            <w:pPr>
+              <w:pStyle w:val="Compact"/>
+            </w:pPr>
+            <w:r>
+              <w:t xml:space="preserve">Longdash Purple</w:t>
+            </w:r>
+          </w:p>
+        </w:tc>
+        <w:tc>
+          <w:tcPr/>
+          <w:p>
+            <w:pPr>
+              <w:pStyle w:val="Compact"/>
+            </w:pPr>
+            <w:r>
+              <w:t xml:space="preserve">NFPA 0:20 Standard</w:t>
+            </w:r>
+          </w:p>
+        </w:tc>
+      </w:tr>
+    </w:tbl>
+    <w:bookmarkEnd w:id="77"/>
+    <w:bookmarkEnd w:id="78"/>
     <w:sectPr>
       <w:footnotePr>
         <w:numRestart w:val="eachSect"/>

</xml_diff>